<commit_message>
Updated key assignment to week 4
</commit_message>
<xml_diff>
--- a/CSS300_HunterMorrison_IP3.docx
+++ b/CSS300_HunterMorrison_IP3.docx
@@ -3194,22 +3194,10 @@
         <w:t xml:space="preserve"> modify the information</w:t>
       </w:r>
       <w:r>
-        <w:t xml:space="preserve"> or send a fake message </w:t>
-      </w:r>
-      <w:r>
-        <w:t>(“Difference Between Active and Passive Attacks”, 2018)</w:t>
-      </w:r>
-      <w:r>
-        <w:t>. This</w:t>
-      </w:r>
-      <w:r>
-        <w:t xml:space="preserve"> is typically quite difficult, as well as dangerous, to pull off </w:t>
-      </w:r>
-      <w:r>
-        <w:t>(“Difference Between Active and Passive Attacks”, 2018).</w:t>
-      </w:r>
-      <w:r>
-        <w:t xml:space="preserve"> The danger comes from the fact that the person being attacked can become aware of the hacker’s presence very easily.</w:t>
+        <w:t xml:space="preserve"> or send a fake message (“Difference Between Active and Passive Attacks”, 2018). This</w:t>
+      </w:r>
+      <w:r>
+        <w:t xml:space="preserve"> is typically quite difficult, as well as dangerous, to pull off (“Difference Between Active and Passive Attacks”, 2018). The danger comes from the fact that the person being attacked can become aware of the hacker’s presence very easily.</w:t>
       </w:r>
       <w:r>
         <w:t xml:space="preserve"> An active attack could be in the form of a</w:t>
@@ -3224,10 +3212,7 @@
         <w:t>, modification, or fabrication</w:t>
       </w:r>
       <w:r>
-        <w:t xml:space="preserve"> </w:t>
-      </w:r>
-      <w:r>
-        <w:t>(“Difference Between Active and Passive Attacks”, 2018)</w:t>
+        <w:t xml:space="preserve"> (“Difference Between Active and Passive Attacks”, 2018)</w:t>
       </w:r>
       <w:r>
         <w:t>.</w:t>
@@ -3239,21 +3224,7 @@
         <w:t>.</w:t>
       </w:r>
       <w:r>
-        <w:t xml:space="preserve"> </w:t>
-      </w:r>
-      <w:proofErr w:type="gramStart"/>
-      <w:r>
-        <w:t>An</w:t>
-      </w:r>
-      <w:proofErr w:type="gramEnd"/>
-      <w:r>
-        <w:t xml:space="preserve"> interruption, also known as a masquerade, is when the hacker intercepts the connection and attempts to pose as the other person </w:t>
-      </w:r>
-      <w:r>
-        <w:t>(“Difference Between Active and Passive Attacks”, 2018).</w:t>
-      </w:r>
-      <w:r>
-        <w:t xml:space="preserve"> Modification is </w:t>
+        <w:t xml:space="preserve"> An interruption, also known as a masquerade, is when the hacker intercepts the connection and attempts to pose as the other person (“Difference Between Active and Passive Attacks”, 2018). Modification is </w:t>
       </w:r>
       <w:r>
         <w:t>a</w:t>
@@ -3274,19 +3245,7 @@
         <w:t xml:space="preserve"> and alteration. First the attacker </w:t>
       </w:r>
       <w:r>
-        <w:t xml:space="preserve">sends the original user a series of captured events to keep things moving and looking okay, then the message is altered in the second step </w:t>
-      </w:r>
-      <w:r>
-        <w:t>(“Difference Between Active and Passive Attacks”, 2018).</w:t>
-      </w:r>
-      <w:r>
-        <w:t xml:space="preserve"> Then there is the fabrication which causes a denial of service (DoS). The hacker poses as an authorized user to gain access and then denies the actual authorized user access </w:t>
-      </w:r>
-      <w:r>
-        <w:t>(“Difference Between Active and Passive Attacks”, 2018).</w:t>
-      </w:r>
-      <w:r>
-        <w:t xml:space="preserve"> </w:t>
+        <w:t xml:space="preserve">sends the original user a series of captured events to keep things moving and looking okay, then the message is altered in the second step (“Difference Between Active and Passive Attacks”, 2018). Then there is the fabrication which causes a denial of service (DoS). The hacker poses as an authorized user to gain access and then denies the actual authorized user access (“Difference Between Active and Passive Attacks”, 2018). </w:t>
       </w:r>
     </w:p>
     <w:p>
@@ -3315,36 +3274,27 @@
         <w:t xml:space="preserve"> gather useful information</w:t>
       </w:r>
       <w:r>
+        <w:t xml:space="preserve"> (“Difference Between Active and Passive Attacks”, 2018)</w:t>
+      </w:r>
+      <w:r>
+        <w:t>.</w:t>
+      </w:r>
+      <w:r>
+        <w:t xml:space="preserve"> This also makes it a much safer attack to perform and much more difficult for the affected system to detect the intrusion (“Difference Between Active and Passive Attacks”, 2018). </w:t>
+      </w:r>
+      <w:r>
+        <w:t xml:space="preserve">To perform these attacks, malware is often used. Much like active attacks, the ways of conducting a passive attack are the same from operating system to operating system. The only real difference between an attack on a Windows system and a Linux/Unix system is the code </w:t>
+      </w:r>
+      <w:r>
+        <w:t xml:space="preserve">used to carry it out. The attack itself will exploit a similar vulnerability and achieve the same purpose regardless of the base operating system. Some examples of these attacks are keystroke loggers, </w:t>
+      </w:r>
+      <w:r>
+        <w:t>email scrubbers, and</w:t>
+      </w:r>
+      <w:r>
         <w:t xml:space="preserve"> </w:t>
       </w:r>
       <w:r>
-        <w:t>(“Difference Between Active and Passive Attacks”, 2018)</w:t>
-      </w:r>
-      <w:r>
-        <w:t>.</w:t>
-      </w:r>
-      <w:r>
-        <w:t xml:space="preserve"> This also makes it a much safer attack to perform and much more difficult for the affected system to detect the intrusion </w:t>
-      </w:r>
-      <w:r>
-        <w:t>(“Difference Between Active and Passive Attacks”, 2018).</w:t>
-      </w:r>
-      <w:r>
-        <w:t xml:space="preserve"> </w:t>
-      </w:r>
-      <w:r>
-        <w:t xml:space="preserve">To perform these attacks, malware is often used. Much like active attacks, the ways of conducting a passive attack are the same from operating system to operating system. The only real difference between an attack on a Windows system and a Linux/Unix system is the code </w:t>
-      </w:r>
-      <w:r>
-        <w:t xml:space="preserve">used to carry it out. The attack itself will exploit a similar vulnerability and achieve the same purpose regardless of the base operating system. Some examples of these attacks are keystroke loggers, </w:t>
-      </w:r>
-      <w:r>
-        <w:t>email scrubbers, and</w:t>
-      </w:r>
-      <w:r>
-        <w:t xml:space="preserve"> </w:t>
-      </w:r>
-      <w:r>
         <w:t xml:space="preserve">the </w:t>
       </w:r>
       <w:r>
@@ -3352,29 +3302,6 @@
       </w:r>
       <w:r>
         <w:t xml:space="preserve"> (</w:t>
-      </w:r>
-      <w:r>
-        <w:rPr>
-          <w:color w:val="333333"/>
-          <w:shd w:val="clear" w:color="auto" w:fill="FFFFFF"/>
-        </w:rPr>
-        <w:t>DiGiacomo</w:t>
-      </w:r>
-      <w:r>
-        <w:rPr>
-          <w:color w:val="333333"/>
-          <w:shd w:val="clear" w:color="auto" w:fill="FFFFFF"/>
-        </w:rPr>
-        <w:t>, 2017)</w:t>
-      </w:r>
-      <w:r>
-        <w:t>. Through keystroke loggers the hacker can record what keys are pressed when and determine passwords, birthdates, social security numbers, and other sensitive information</w:t>
-      </w:r>
-      <w:r>
-        <w:t xml:space="preserve"> </w:t>
-      </w:r>
-      <w:r>
-        <w:t>(</w:t>
       </w:r>
       <w:r>
         <w:rPr>
@@ -3384,27 +3311,10 @@
         <w:t>DiGiacomo, 2017)</w:t>
       </w:r>
       <w:r>
-        <w:t xml:space="preserve">. </w:t>
-      </w:r>
-      <w:r>
-        <w:t xml:space="preserve">The same information can be found from the email scrubbers or from intercepting packets sent to or from the target and then decrypting the information. </w:t>
-      </w:r>
-      <w:proofErr w:type="gramStart"/>
-      <w:r>
-        <w:t>Often times</w:t>
-      </w:r>
-      <w:proofErr w:type="gramEnd"/>
-      <w:r>
-        <w:t xml:space="preserve"> this information is then auctioned off on the </w:t>
-      </w:r>
-      <w:r>
-        <w:t>dark web</w:t>
-      </w:r>
-      <w:r>
-        <w:t xml:space="preserve"> to whoever is willing to pay the highest price </w:t>
-      </w:r>
-      <w:r>
-        <w:t>(</w:t>
+        <w:t>. Through keystroke loggers the hacker can record what keys are pressed when and determine passwords, birthdates, social security numbers, and other sensitive information</w:t>
+      </w:r>
+      <w:r>
+        <w:t xml:space="preserve"> (</w:t>
       </w:r>
       <w:r>
         <w:rPr>
@@ -3414,6 +3324,33 @@
         <w:t>DiGiacomo, 2017)</w:t>
       </w:r>
       <w:r>
+        <w:t xml:space="preserve">. </w:t>
+      </w:r>
+      <w:r>
+        <w:t xml:space="preserve">The same information can be found from the email scrubbers or from intercepting packets sent to or from the target and then decrypting the information. </w:t>
+      </w:r>
+      <w:proofErr w:type="gramStart"/>
+      <w:r>
+        <w:t>Often times</w:t>
+      </w:r>
+      <w:proofErr w:type="gramEnd"/>
+      <w:r>
+        <w:t xml:space="preserve"> this information is then auctioned off on the </w:t>
+      </w:r>
+      <w:r>
+        <w:t>dark web</w:t>
+      </w:r>
+      <w:r>
+        <w:t xml:space="preserve"> to whoever is willing to pay the highest price (</w:t>
+      </w:r>
+      <w:r>
+        <w:rPr>
+          <w:color w:val="333333"/>
+          <w:shd w:val="clear" w:color="auto" w:fill="FFFFFF"/>
+        </w:rPr>
+        <w:t>DiGiacomo, 2017)</w:t>
+      </w:r>
+      <w:r>
         <w:t>.</w:t>
       </w:r>
     </w:p>
@@ -3593,8 +3530,6 @@
       <w:r>
         <w:t xml:space="preserve"> </w:t>
       </w:r>
-      <w:bookmarkStart w:id="24" w:name="_GoBack"/>
-      <w:bookmarkEnd w:id="24"/>
       <w:r>
         <w:t xml:space="preserve">attacks by allowing the hacker to gain the access required to intercept and modify connections and messages. While not all attacks require an authenticated attack to be pulled off, </w:t>
       </w:r>
@@ -3622,19 +3557,212 @@
       <w:pPr>
         <w:pStyle w:val="Heading1"/>
       </w:pPr>
-      <w:bookmarkStart w:id="25" w:name="_Toc6922059"/>
+      <w:bookmarkStart w:id="24" w:name="_Toc6922059"/>
       <w:r>
         <w:lastRenderedPageBreak/>
         <w:t>Intrusion Detection System Policies</w:t>
       </w:r>
+      <w:bookmarkEnd w:id="24"/>
+    </w:p>
+    <w:p>
+      <w:pPr>
+        <w:pStyle w:val="Heading2"/>
+        <w:rPr>
+          <w:rFonts w:eastAsia="Times New Roman"/>
+        </w:rPr>
+      </w:pPr>
+      <w:r>
+        <w:rPr>
+          <w:rFonts w:eastAsia="Times New Roman"/>
+        </w:rPr>
+        <w:t>Purpose of policies</w:t>
+      </w:r>
+    </w:p>
+    <w:p>
+      <w:r>
+        <w:tab/>
+        <w:t xml:space="preserve">Policies are a fundamental part of a company’s security infrastructure. Without proper policies, it would be difficult to prevent many breaches as well as to properly handle the aftermath of an incident. </w:t>
+      </w:r>
+      <w:r>
+        <w:t>Well written policy can protect the organization from avoidable mistakes as well as keep it running smoothly in the event of an incident (</w:t>
+      </w:r>
+      <w:proofErr w:type="spellStart"/>
+      <w:r>
+        <w:t>Poundstone</w:t>
+      </w:r>
+      <w:proofErr w:type="spellEnd"/>
+      <w:r>
+        <w:t xml:space="preserve">, 2015). </w:t>
+      </w:r>
+      <w:r>
+        <w:t xml:space="preserve">According to Jessica </w:t>
+      </w:r>
+      <w:proofErr w:type="spellStart"/>
+      <w:r>
+        <w:t>Poundstone</w:t>
+      </w:r>
+      <w:proofErr w:type="spellEnd"/>
+      <w:r>
+        <w:t>, organizations put policies into place to maintain a safe and respectful workplace for employees and consumers while protecting the company from litigation and criminal misconduct (2015).</w:t>
+      </w:r>
+      <w:r>
+        <w:t xml:space="preserve"> </w:t>
+      </w:r>
+      <w:r>
+        <w:t>In the end the purpose of a company’s policies is to protect them from legal issues as well as incidents and provide a guideline for the mitigation of these issues should they arise.</w:t>
+      </w:r>
+    </w:p>
+    <w:p>
+      <w:pPr>
+        <w:pStyle w:val="Heading2"/>
+      </w:pPr>
+      <w:r>
+        <w:t>Incident Handling Policy in the Organization</w:t>
+      </w:r>
+    </w:p>
+    <w:p>
+      <w:pPr>
+        <w:rPr>
+          <w:rFonts w:eastAsia="Times New Roman"/>
+        </w:rPr>
+      </w:pPr>
+      <w:r>
+        <w:t>To</w:t>
+      </w:r>
+      <w:r>
+        <w:t xml:space="preserve"> properly handle an incident, priority levels must be set based on the level of threat the issue presents to the organization. Each level, typically a minimum of three, has a set of guidelines for how quickly the issue must be handled. The first level would likely have an incident response within an hour of discovery, the second level within </w:t>
+      </w:r>
+      <w:r>
+        <w:t>a couple of</w:t>
+      </w:r>
+      <w:r>
+        <w:t xml:space="preserve"> hours of discovery, and the third level within at least a</w:t>
+      </w:r>
+      <w:r>
+        <w:t xml:space="preserve"> day</w:t>
+      </w:r>
+      <w:r>
+        <w:t xml:space="preserve"> of discovery (</w:t>
+      </w:r>
+      <w:r>
+        <w:t>“</w:t>
+      </w:r>
+      <w:r>
+        <w:rPr>
+          <w:rFonts w:eastAsia="Times New Roman" w:cstheme="minorHAnsi"/>
+          <w:color w:val="333333"/>
+          <w:sz w:val="24"/>
+          <w:szCs w:val="24"/>
+        </w:rPr>
+        <w:t>Incident Management Policy</w:t>
+      </w:r>
+      <w:r>
+        <w:rPr>
+          <w:rFonts w:eastAsia="Times New Roman" w:cstheme="minorHAnsi"/>
+          <w:color w:val="333333"/>
+          <w:sz w:val="24"/>
+          <w:szCs w:val="24"/>
+        </w:rPr>
+        <w:t>”, 2018</w:t>
+      </w:r>
+      <w:r>
+        <w:t>).</w:t>
+      </w:r>
+      <w:r>
+        <w:t xml:space="preserve"> The incident should then be entirely resolved or have a solution planned within two hours at level one, </w:t>
+      </w:r>
+      <w:r>
+        <w:t xml:space="preserve">twenty-four </w:t>
+      </w:r>
+      <w:r>
+        <w:t>hours at level 2, and a minimum of 5 working days at level 3 (</w:t>
+      </w:r>
+      <w:r>
+        <w:t>“</w:t>
+      </w:r>
+      <w:r>
+        <w:rPr>
+          <w:rFonts w:eastAsia="Times New Roman" w:cstheme="minorHAnsi"/>
+          <w:color w:val="333333"/>
+          <w:sz w:val="24"/>
+          <w:szCs w:val="24"/>
+        </w:rPr>
+        <w:t>Incident Management Policy</w:t>
+      </w:r>
+      <w:r>
+        <w:rPr>
+          <w:rFonts w:eastAsia="Times New Roman" w:cstheme="minorHAnsi"/>
+          <w:color w:val="333333"/>
+          <w:sz w:val="24"/>
+          <w:szCs w:val="24"/>
+        </w:rPr>
+        <w:t>”, 2018</w:t>
+      </w:r>
+      <w:r>
+        <w:t xml:space="preserve">). </w:t>
+      </w:r>
+      <w:r>
+        <w:t>Throughout the process there must be updates to consumers if the incident has caused their services to go offline</w:t>
+      </w:r>
+      <w:r>
+        <w:t xml:space="preserve"> as well as reports to management on the scope and </w:t>
+      </w:r>
+      <w:r>
+        <w:t xml:space="preserve">most </w:t>
+      </w:r>
+      <w:proofErr w:type="gramStart"/>
+      <w:r>
+        <w:t>current status</w:t>
+      </w:r>
+      <w:proofErr w:type="gramEnd"/>
+      <w:r>
+        <w:t xml:space="preserve"> of the incident </w:t>
+      </w:r>
+      <w:r>
+        <w:t>(“</w:t>
+      </w:r>
+      <w:r>
+        <w:rPr>
+          <w:rFonts w:eastAsia="Times New Roman" w:cstheme="minorHAnsi"/>
+          <w:color w:val="333333"/>
+          <w:sz w:val="24"/>
+          <w:szCs w:val="24"/>
+        </w:rPr>
+        <w:t>Incident Management Policy</w:t>
+      </w:r>
+      <w:r>
+        <w:rPr>
+          <w:rFonts w:eastAsia="Times New Roman" w:cstheme="minorHAnsi"/>
+          <w:color w:val="333333"/>
+          <w:sz w:val="24"/>
+          <w:szCs w:val="24"/>
+        </w:rPr>
+        <w:t>”, 2018</w:t>
+      </w:r>
+      <w:r>
+        <w:t>)</w:t>
+      </w:r>
+      <w:r>
+        <w:t>.</w:t>
+      </w:r>
+      <w:r>
+        <w:t xml:space="preserve"> Once properly resolved through these processes, meetings must take place to discuss the incident </w:t>
+      </w:r>
+      <w:r>
+        <w:t xml:space="preserve">and create policies to prevent a duplicate from ever happening again. These </w:t>
+      </w:r>
+      <w:r>
+        <w:t>policies</w:t>
+      </w:r>
+      <w:bookmarkStart w:id="25" w:name="_GoBack"/>
       <w:bookmarkEnd w:id="25"/>
-    </w:p>
-    <w:p>
-      <w:r>
-        <w:t>TBD</w:t>
-      </w:r>
-    </w:p>
-    <w:p>
+      <w:r>
+        <w:t xml:space="preserve"> must be well established in writing and communicated throughout the organization to make all staff aware of the </w:t>
+      </w:r>
+      <w:r>
+        <w:lastRenderedPageBreak/>
+        <w:t>potential issue. If well communicated, the policies should prevent the same incident from occurring again within the organization.</w:t>
+      </w:r>
       <w:r>
         <w:br w:type="page"/>
       </w:r>
@@ -3836,26 +3964,19 @@
           <w:sz w:val="24"/>
           <w:szCs w:val="24"/>
         </w:rPr>
-        <w:t>Gupta, A. (2018, August 16). What are Honeypots and how can they secure computer systems. Retrieved April 10, 2019, from https://www.the</w:t>
-      </w:r>
-      <w:r>
-        <w:rPr>
-          <w:rFonts w:eastAsia="Times New Roman" w:cstheme="minorHAnsi"/>
-          <w:color w:val="333333"/>
-          <w:sz w:val="24"/>
-          <w:szCs w:val="24"/>
-        </w:rPr>
-        <w:t>windowsclub</w:t>
-      </w:r>
-      <w:r>
-        <w:rPr>
-          <w:rFonts w:eastAsia="Times New Roman" w:cstheme="minorHAnsi"/>
-          <w:color w:val="333333"/>
-          <w:sz w:val="24"/>
-          <w:szCs w:val="24"/>
-        </w:rPr>
-        <w:t>.com/what-are-honeypots</w:t>
-      </w:r>
+        <w:t xml:space="preserve">Gupta, A. (2018, August 16). What are Honeypots and how can they secure computer systems. Retrieved April 10, 2019, from </w:t>
+      </w:r>
+      <w:hyperlink r:id="rId9" w:history="1">
+        <w:r>
+          <w:rPr>
+            <w:rStyle w:val="Hyperlink"/>
+            <w:rFonts w:eastAsia="Times New Roman" w:cstheme="minorHAnsi"/>
+            <w:sz w:val="24"/>
+            <w:szCs w:val="24"/>
+          </w:rPr>
+          <w:t>https://www.thewindowsclub.com/what-are-honeypots</w:t>
+        </w:r>
+      </w:hyperlink>
     </w:p>
     <w:p>
       <w:pPr>
@@ -3876,7 +3997,7 @@
           <w:sz w:val="24"/>
           <w:szCs w:val="24"/>
         </w:rPr>
-        <w:t xml:space="preserve">Rouse, M. (2015, April). What </w:t>
+        <w:t xml:space="preserve">Incident Management Policy – Template </w:t>
       </w:r>
       <w:proofErr w:type="gramStart"/>
       <w:r>
@@ -3886,7 +4007,7 @@
           <w:sz w:val="24"/>
           <w:szCs w:val="24"/>
         </w:rPr>
-        <w:t>is</w:t>
+        <w:t>And</w:t>
       </w:r>
       <w:proofErr w:type="gramEnd"/>
       <w:r>
@@ -3896,7 +4017,7 @@
           <w:sz w:val="24"/>
           <w:szCs w:val="24"/>
         </w:rPr>
-        <w:t xml:space="preserve"> Common Vulnerabilities and Exposures (CVE)? Retrieved April 17, 2019, from https://searchfinancialsecurity.techtarget.com/definition/Common-Vulnerabilities-and-Exposures</w:t>
+        <w:t xml:space="preserve"> Procedure. (2018, February 13). Retrieved May 2, 2019, from http://itil-docs.com/incident-management-policy/</w:t>
       </w:r>
     </w:p>
     <w:p>
@@ -3911,6 +4032,7 @@
           <w:szCs w:val="24"/>
         </w:rPr>
       </w:pPr>
+      <w:proofErr w:type="spellStart"/>
       <w:r>
         <w:rPr>
           <w:rFonts w:eastAsia="Times New Roman" w:cstheme="minorHAnsi"/>
@@ -3918,8 +4040,9 @@
           <w:sz w:val="24"/>
           <w:szCs w:val="24"/>
         </w:rPr>
-        <w:t>Rouse, M. (2016, August). What is CVSS (Common Vulnerability Scoring System</w:t>
-      </w:r>
+        <w:t>Poundstone</w:t>
+      </w:r>
+      <w:proofErr w:type="spellEnd"/>
       <w:r>
         <w:rPr>
           <w:rFonts w:eastAsia="Times New Roman" w:cstheme="minorHAnsi"/>
@@ -3927,16 +4050,7 @@
           <w:sz w:val="24"/>
           <w:szCs w:val="24"/>
         </w:rPr>
-        <w:t>)?</w:t>
-      </w:r>
-      <w:r>
-        <w:rPr>
-          <w:rFonts w:eastAsia="Times New Roman" w:cstheme="minorHAnsi"/>
-          <w:color w:val="333333"/>
-          <w:sz w:val="24"/>
-          <w:szCs w:val="24"/>
-        </w:rPr>
-        <w:t xml:space="preserve"> Retrieved April 17, 2019, from https://searchsecurity.techtarget.com/definition/CVSS-Common-Vulnerability-Scoring-System</w:t>
+        <w:t>, J. (2015, June 16). None. Retrieved May 1, 2019, from https://www.navexglobal.com/blog/article/ten-things-every-employee-should-understand-about-purpose-workplace-policies/</w:t>
       </w:r>
     </w:p>
     <w:p>
@@ -3959,7 +4073,27 @@
           <w:szCs w:val="24"/>
         </w:rPr>
         <w:lastRenderedPageBreak/>
-        <w:t>Security: IDS vs. IPS Explained. (2014, March 18). Retrieved April 10, 2019, from https://www.comparebusinessproducts.com/fyi/ids-vs-ips</w:t>
+        <w:t xml:space="preserve">Rouse, M. (2015, April). What </w:t>
+      </w:r>
+      <w:proofErr w:type="gramStart"/>
+      <w:r>
+        <w:rPr>
+          <w:rFonts w:eastAsia="Times New Roman" w:cstheme="minorHAnsi"/>
+          <w:color w:val="333333"/>
+          <w:sz w:val="24"/>
+          <w:szCs w:val="24"/>
+        </w:rPr>
+        <w:t>is</w:t>
+      </w:r>
+      <w:proofErr w:type="gramEnd"/>
+      <w:r>
+        <w:rPr>
+          <w:rFonts w:eastAsia="Times New Roman" w:cstheme="minorHAnsi"/>
+          <w:color w:val="333333"/>
+          <w:sz w:val="24"/>
+          <w:szCs w:val="24"/>
+        </w:rPr>
+        <w:t xml:space="preserve"> Common Vulnerabilities and Exposures (CVE)? Retrieved April 17, 2019, from https://searchfinancialsecurity.techtarget.com/definition/Common-Vulnerabilities-and-Exposures</w:t>
       </w:r>
     </w:p>
     <w:p>
@@ -3981,9 +4115,71 @@
           <w:sz w:val="24"/>
           <w:szCs w:val="24"/>
         </w:rPr>
+        <w:t>Rouse, M. (2016, August). What is CVSS (Common Vulnerability Scoring System</w:t>
+      </w:r>
+      <w:r>
+        <w:rPr>
+          <w:rFonts w:eastAsia="Times New Roman" w:cstheme="minorHAnsi"/>
+          <w:color w:val="333333"/>
+          <w:sz w:val="24"/>
+          <w:szCs w:val="24"/>
+        </w:rPr>
+        <w:t>)?</w:t>
+      </w:r>
+      <w:r>
+        <w:rPr>
+          <w:rFonts w:eastAsia="Times New Roman" w:cstheme="minorHAnsi"/>
+          <w:color w:val="333333"/>
+          <w:sz w:val="24"/>
+          <w:szCs w:val="24"/>
+        </w:rPr>
+        <w:t xml:space="preserve"> Retrieved April 17, 2019, from https://searchsecurity.techtarget.com/definition/CVSS-Common-Vulnerability-Scoring-System</w:t>
+      </w:r>
+    </w:p>
+    <w:p>
+      <w:pPr>
+        <w:shd w:val="clear" w:color="auto" w:fill="FFFFFF"/>
+        <w:spacing w:line="480" w:lineRule="atLeast"/>
+        <w:ind w:hanging="330"/>
+        <w:rPr>
+          <w:rFonts w:eastAsia="Times New Roman" w:cstheme="minorHAnsi"/>
+          <w:color w:val="333333"/>
+          <w:sz w:val="24"/>
+          <w:szCs w:val="24"/>
+        </w:rPr>
+      </w:pPr>
+      <w:r>
+        <w:rPr>
+          <w:rFonts w:eastAsia="Times New Roman" w:cstheme="minorHAnsi"/>
+          <w:color w:val="333333"/>
+          <w:sz w:val="24"/>
+          <w:szCs w:val="24"/>
+        </w:rPr>
+        <w:t>Security: IDS vs. IPS Explained. (2014, March 18). Retrieved April 10, 2019, from https://www.comparebusinessproducts.com/fyi/ids-vs-ips</w:t>
+      </w:r>
+    </w:p>
+    <w:p>
+      <w:pPr>
+        <w:shd w:val="clear" w:color="auto" w:fill="FFFFFF"/>
+        <w:spacing w:line="480" w:lineRule="atLeast"/>
+        <w:ind w:hanging="330"/>
+        <w:rPr>
+          <w:rFonts w:eastAsia="Times New Roman" w:cstheme="minorHAnsi"/>
+          <w:color w:val="333333"/>
+          <w:sz w:val="24"/>
+          <w:szCs w:val="24"/>
+        </w:rPr>
+      </w:pPr>
+      <w:r>
+        <w:rPr>
+          <w:rFonts w:eastAsia="Times New Roman" w:cstheme="minorHAnsi"/>
+          <w:color w:val="333333"/>
+          <w:sz w:val="24"/>
+          <w:szCs w:val="24"/>
+        </w:rPr>
         <w:t xml:space="preserve">Security Vulnerabilities (CVSS score between 9 and 10). (n.d.). Retrieved April 17, 2019, from </w:t>
       </w:r>
-      <w:hyperlink r:id="rId9" w:history="1">
+      <w:hyperlink r:id="rId10" w:history="1">
         <w:r>
           <w:rPr>
             <w:rStyle w:val="Hyperlink"/>
@@ -4049,7 +4245,7 @@
         </w:rPr>
         <w:t xml:space="preserve">Vulnerability Metrics. (n.d.). Retrieved April 17, 2019, from </w:t>
       </w:r>
-      <w:hyperlink r:id="rId10" w:history="1">
+      <w:hyperlink r:id="rId11" w:history="1">
         <w:r>
           <w:rPr>
             <w:rStyle w:val="Hyperlink"/>
@@ -4063,7 +4259,7 @@
     </w:p>
     <w:p/>
     <w:sectPr>
-      <w:headerReference w:type="default" r:id="rId11"/>
+      <w:headerReference w:type="default" r:id="rId12"/>
       <w:pgSz w:w="12240" w:h="15840"/>
       <w:pgMar w:top="1440" w:right="1440" w:bottom="1440" w:left="1440" w:header="720" w:footer="720" w:gutter="0"/>
       <w:cols w:space="720"/>
@@ -5293,6 +5489,155 @@
     </w:lvl>
   </w:abstractNum>
   <w:abstractNum w:abstractNumId="7" w15:restartNumberingAfterBreak="0">
+    <w:nsid w:val="75FC1BCD"/>
+    <w:multiLevelType w:val="multilevel"/>
+    <w:tmpl w:val="913299A6"/>
+    <w:lvl w:ilvl="0">
+      <w:start w:val="1"/>
+      <w:numFmt w:val="bullet"/>
+      <w:lvlText w:val=""/>
+      <w:lvlJc w:val="left"/>
+      <w:pPr>
+        <w:tabs>
+          <w:tab w:val="num" w:pos="720"/>
+        </w:tabs>
+        <w:ind w:left="720" w:hanging="360"/>
+      </w:pPr>
+      <w:rPr>
+        <w:rFonts w:ascii="Symbol" w:hAnsi="Symbol" w:hint="default"/>
+        <w:sz w:val="20"/>
+      </w:rPr>
+    </w:lvl>
+    <w:lvl w:ilvl="1">
+      <w:start w:val="1"/>
+      <w:numFmt w:val="bullet"/>
+      <w:lvlText w:val="o"/>
+      <w:lvlJc w:val="left"/>
+      <w:pPr>
+        <w:tabs>
+          <w:tab w:val="num" w:pos="1440"/>
+        </w:tabs>
+        <w:ind w:left="1440" w:hanging="360"/>
+      </w:pPr>
+      <w:rPr>
+        <w:rFonts w:ascii="Courier New" w:hAnsi="Courier New" w:hint="default"/>
+        <w:sz w:val="20"/>
+      </w:rPr>
+    </w:lvl>
+    <w:lvl w:ilvl="2" w:tentative="1">
+      <w:start w:val="1"/>
+      <w:numFmt w:val="bullet"/>
+      <w:lvlText w:val=""/>
+      <w:lvlJc w:val="left"/>
+      <w:pPr>
+        <w:tabs>
+          <w:tab w:val="num" w:pos="2160"/>
+        </w:tabs>
+        <w:ind w:left="2160" w:hanging="360"/>
+      </w:pPr>
+      <w:rPr>
+        <w:rFonts w:ascii="Wingdings" w:hAnsi="Wingdings" w:hint="default"/>
+        <w:sz w:val="20"/>
+      </w:rPr>
+    </w:lvl>
+    <w:lvl w:ilvl="3" w:tentative="1">
+      <w:start w:val="1"/>
+      <w:numFmt w:val="bullet"/>
+      <w:lvlText w:val=""/>
+      <w:lvlJc w:val="left"/>
+      <w:pPr>
+        <w:tabs>
+          <w:tab w:val="num" w:pos="2880"/>
+        </w:tabs>
+        <w:ind w:left="2880" w:hanging="360"/>
+      </w:pPr>
+      <w:rPr>
+        <w:rFonts w:ascii="Wingdings" w:hAnsi="Wingdings" w:hint="default"/>
+        <w:sz w:val="20"/>
+      </w:rPr>
+    </w:lvl>
+    <w:lvl w:ilvl="4" w:tentative="1">
+      <w:start w:val="1"/>
+      <w:numFmt w:val="bullet"/>
+      <w:lvlText w:val=""/>
+      <w:lvlJc w:val="left"/>
+      <w:pPr>
+        <w:tabs>
+          <w:tab w:val="num" w:pos="3600"/>
+        </w:tabs>
+        <w:ind w:left="3600" w:hanging="360"/>
+      </w:pPr>
+      <w:rPr>
+        <w:rFonts w:ascii="Wingdings" w:hAnsi="Wingdings" w:hint="default"/>
+        <w:sz w:val="20"/>
+      </w:rPr>
+    </w:lvl>
+    <w:lvl w:ilvl="5" w:tentative="1">
+      <w:start w:val="1"/>
+      <w:numFmt w:val="bullet"/>
+      <w:lvlText w:val=""/>
+      <w:lvlJc w:val="left"/>
+      <w:pPr>
+        <w:tabs>
+          <w:tab w:val="num" w:pos="4320"/>
+        </w:tabs>
+        <w:ind w:left="4320" w:hanging="360"/>
+      </w:pPr>
+      <w:rPr>
+        <w:rFonts w:ascii="Wingdings" w:hAnsi="Wingdings" w:hint="default"/>
+        <w:sz w:val="20"/>
+      </w:rPr>
+    </w:lvl>
+    <w:lvl w:ilvl="6" w:tentative="1">
+      <w:start w:val="1"/>
+      <w:numFmt w:val="bullet"/>
+      <w:lvlText w:val=""/>
+      <w:lvlJc w:val="left"/>
+      <w:pPr>
+        <w:tabs>
+          <w:tab w:val="num" w:pos="5040"/>
+        </w:tabs>
+        <w:ind w:left="5040" w:hanging="360"/>
+      </w:pPr>
+      <w:rPr>
+        <w:rFonts w:ascii="Wingdings" w:hAnsi="Wingdings" w:hint="default"/>
+        <w:sz w:val="20"/>
+      </w:rPr>
+    </w:lvl>
+    <w:lvl w:ilvl="7" w:tentative="1">
+      <w:start w:val="1"/>
+      <w:numFmt w:val="bullet"/>
+      <w:lvlText w:val=""/>
+      <w:lvlJc w:val="left"/>
+      <w:pPr>
+        <w:tabs>
+          <w:tab w:val="num" w:pos="5760"/>
+        </w:tabs>
+        <w:ind w:left="5760" w:hanging="360"/>
+      </w:pPr>
+      <w:rPr>
+        <w:rFonts w:ascii="Wingdings" w:hAnsi="Wingdings" w:hint="default"/>
+        <w:sz w:val="20"/>
+      </w:rPr>
+    </w:lvl>
+    <w:lvl w:ilvl="8" w:tentative="1">
+      <w:start w:val="1"/>
+      <w:numFmt w:val="bullet"/>
+      <w:lvlText w:val=""/>
+      <w:lvlJc w:val="left"/>
+      <w:pPr>
+        <w:tabs>
+          <w:tab w:val="num" w:pos="6480"/>
+        </w:tabs>
+        <w:ind w:left="6480" w:hanging="360"/>
+      </w:pPr>
+      <w:rPr>
+        <w:rFonts w:ascii="Wingdings" w:hAnsi="Wingdings" w:hint="default"/>
+        <w:sz w:val="20"/>
+      </w:rPr>
+    </w:lvl>
+  </w:abstractNum>
+  <w:abstractNum w:abstractNumId="8" w15:restartNumberingAfterBreak="0">
     <w:nsid w:val="7F425C35"/>
     <w:multiLevelType w:val="multilevel"/>
     <w:tmpl w:val="2C6817F4"/>
@@ -5451,7 +5796,7 @@
     <w:abstractNumId w:val="5"/>
   </w:num>
   <w:num w:numId="4">
-    <w:abstractNumId w:val="7"/>
+    <w:abstractNumId w:val="8"/>
   </w:num>
   <w:num w:numId="5">
     <w:abstractNumId w:val="2"/>
@@ -5464,6 +5809,9 @@
   </w:num>
   <w:num w:numId="8">
     <w:abstractNumId w:val="0"/>
+  </w:num>
+  <w:num w:numId="9">
+    <w:abstractNumId w:val="7"/>
   </w:num>
 </w:numbering>
 </file>
@@ -6081,6 +6429,7 @@
   <w:style w:type="character" w:default="1" w:styleId="DefaultParagraphFont">
     <w:name w:val="Default Paragraph Font"/>
     <w:uiPriority w:val="1"/>
+    <w:semiHidden/>
     <w:unhideWhenUsed/>
   </w:style>
   <w:style w:type="table" w:default="1" w:styleId="TableNormal">
@@ -6789,6 +7138,23 @@
       <w:u w:val="single"/>
     </w:rPr>
   </w:style>
+  <w:style w:type="paragraph" w:styleId="NormalWeb">
+    <w:name w:val="Normal (Web)"/>
+    <w:basedOn w:val="Normal"/>
+    <w:uiPriority w:val="99"/>
+    <w:semiHidden/>
+    <w:unhideWhenUsed/>
+    <w:rsid w:val="0025630C"/>
+    <w:pPr>
+      <w:spacing w:before="100" w:beforeAutospacing="1" w:after="100" w:afterAutospacing="1" w:line="240" w:lineRule="auto"/>
+      <w:ind w:firstLine="0"/>
+    </w:pPr>
+    <w:rPr>
+      <w:rFonts w:ascii="Times New Roman" w:eastAsia="Times New Roman" w:hAnsi="Times New Roman" w:cs="Times New Roman"/>
+      <w:sz w:val="24"/>
+      <w:szCs w:val="24"/>
+    </w:rPr>
+  </w:style>
 </w:styles>
 </file>
 
@@ -7058,7 +7424,7 @@
 </file>
 
 <file path=customXml/itemProps1.xml><?xml version="1.0" encoding="utf-8"?>
-<ds:datastoreItem xmlns:ds="http://schemas.openxmlformats.org/officeDocument/2006/customXml" ds:itemID="{8279A88D-6FB2-4B49-9896-20EF8B4F6CA2}">
+<ds:datastoreItem xmlns:ds="http://schemas.openxmlformats.org/officeDocument/2006/customXml" ds:itemID="{ED676D3D-677E-466C-9AF8-F50B72845BCE}">
   <ds:schemaRefs>
     <ds:schemaRef ds:uri="http://schemas.openxmlformats.org/officeDocument/2006/bibliography"/>
   </ds:schemaRefs>

</xml_diff>